<commit_message>
Pushing Lesson 3 Files
 On branch N5QC_20240422
 Changes to be committed:
	modified:   Lessons_and_Logs/Fritzing/Resister_Charts.docx
	new file:   Lessons_and_Logs/Inventr_io/2-Morse_Code_Machine/Notes/Micro_Python_Lesson_2_Scanned_Notes.pdf
	new file:   Lessons_and_Logs/Inventr_io/3-Pico_Night_Light/CAD/Lesson_3.fzz
	new file:   Lessons_and_Logs/Inventr_io/3-Pico_Night_Light/Notes/Lesson_3_Notes_and_Journal.docx
	deleted:    Lessons_and_Logs/Inventr_io/3-Pico_Night_Light/Notes/Place_Holder.txt
	modified:   Project_Management/Supplemental_Activities.docx
</commit_message>
<xml_diff>
--- a/Lessons_and_Logs/Fritzing/Resister_Charts.docx
+++ b/Lessons_and_Logs/Fritzing/Resister_Charts.docx
@@ -4,6 +4,9 @@
   <w:body>
     <w:p>
       <w:r>
+        <w:rPr>
+          <w:noProof/>
+        </w:rPr>
         <w:drawing>
           <wp:inline distT="0" distB="0" distL="0" distR="0" wp14:anchorId="40C3EA11" wp14:editId="73F1C0DB">
             <wp:extent cx="5943600" cy="2260600"/>
@@ -44,18 +47,595 @@
     <w:p/>
     <w:p>
       <w:r>
-        <w:t xml:space="preserve">With </w:t>
-      </w:r>
-      <w:proofErr w:type="gramStart"/>
-      <w:r>
-        <w:t>thin</w:t>
-      </w:r>
-      <w:proofErr w:type="gramEnd"/>
-      <w:r>
-        <w:t xml:space="preserve"> line at the bottom.</w:t>
+        <w:t>With thin line at the bottom.</w:t>
       </w:r>
     </w:p>
     <w:p/>
+    <w:p>
+      <w:pPr>
+        <w:rPr>
+          <w:b/>
+          <w:bCs/>
+          <w:sz w:val="32"/>
+          <w:szCs w:val="32"/>
+          <w:u w:val="single"/>
+        </w:rPr>
+      </w:pPr>
+      <w:r>
+        <w:rPr>
+          <w:b/>
+          <w:bCs/>
+          <w:sz w:val="32"/>
+          <w:szCs w:val="32"/>
+          <w:u w:val="single"/>
+        </w:rPr>
+        <w:br w:type="page"/>
+      </w:r>
+    </w:p>
+    <w:p>
+      <w:pPr>
+        <w:rPr>
+          <w:b/>
+          <w:bCs/>
+          <w:sz w:val="32"/>
+          <w:szCs w:val="32"/>
+          <w:u w:val="single"/>
+        </w:rPr>
+      </w:pPr>
+      <w:r>
+        <w:rPr>
+          <w:b/>
+          <w:bCs/>
+          <w:sz w:val="32"/>
+          <w:szCs w:val="32"/>
+          <w:u w:val="single"/>
+        </w:rPr>
+        <w:lastRenderedPageBreak/>
+        <w:t>Invenrt.io resistor inventory</w:t>
+      </w:r>
+    </w:p>
+    <w:p/>
+    <w:p/>
+    <w:p>
+      <w:r>
+        <w:rPr>
+          <w:rFonts w:ascii="Calibri" w:eastAsia="Times New Roman" w:hAnsi="Calibri" w:cs="Calibri"/>
+          <w:noProof/>
+          <w:kern w:val="0"/>
+          <w14:ligatures w14:val="none"/>
+        </w:rPr>
+        <w:drawing>
+          <wp:inline distT="0" distB="0" distL="0" distR="0" wp14:anchorId="71C6EB50" wp14:editId="000AB6A7">
+            <wp:extent cx="2501900" cy="2123140"/>
+            <wp:effectExtent l="0" t="0" r="0" b="0"/>
+            <wp:docPr id="624946860" name="Picture 3" descr="A group of resistors with a cardboard label&#10;&#10;Description automatically generated"/>
+            <wp:cNvGraphicFramePr>
+              <a:graphicFrameLocks xmlns:a="http://schemas.openxmlformats.org/drawingml/2006/main" noChangeAspect="1"/>
+            </wp:cNvGraphicFramePr>
+            <a:graphic xmlns:a="http://schemas.openxmlformats.org/drawingml/2006/main">
+              <a:graphicData uri="http://schemas.openxmlformats.org/drawingml/2006/picture">
+                <pic:pic xmlns:pic="http://schemas.openxmlformats.org/drawingml/2006/picture">
+                  <pic:nvPicPr>
+                    <pic:cNvPr id="624946860" name="Picture 3" descr="A group of resistors with a cardboard label&#10;&#10;Description automatically generated"/>
+                    <pic:cNvPicPr>
+                      <a:picLocks noChangeAspect="1" noChangeArrowheads="1"/>
+                    </pic:cNvPicPr>
+                  </pic:nvPicPr>
+                  <pic:blipFill>
+                    <a:blip r:embed="rId5" cstate="print">
+                      <a:extLst>
+                        <a:ext uri="{28A0092B-C50C-407E-A947-70E740481C1C}">
+                          <a14:useLocalDpi xmlns:a14="http://schemas.microsoft.com/office/drawing/2010/main" val="0"/>
+                        </a:ext>
+                      </a:extLst>
+                    </a:blip>
+                    <a:srcRect/>
+                    <a:stretch>
+                      <a:fillRect/>
+                    </a:stretch>
+                  </pic:blipFill>
+                  <pic:spPr bwMode="auto">
+                    <a:xfrm>
+                      <a:off x="0" y="0"/>
+                      <a:ext cx="2524764" cy="2142543"/>
+                    </a:xfrm>
+                    <a:prstGeom prst="rect">
+                      <a:avLst/>
+                    </a:prstGeom>
+                    <a:noFill/>
+                    <a:ln>
+                      <a:noFill/>
+                    </a:ln>
+                  </pic:spPr>
+                </pic:pic>
+              </a:graphicData>
+            </a:graphic>
+          </wp:inline>
+        </w:drawing>
+      </w:r>
+    </w:p>
+    <w:p>
+      <w:pPr>
+        <w:rPr>
+          <w:b/>
+          <w:bCs/>
+          <w:u w:val="single"/>
+        </w:rPr>
+      </w:pPr>
+      <w:r>
+        <w:rPr>
+          <w:b/>
+          <w:bCs/>
+          <w:u w:val="single"/>
+        </w:rPr>
+        <w:t>Claimed 10K</w:t>
+      </w:r>
+    </w:p>
+    <w:p>
+      <w:r>
+        <w:t>Brown 1</w:t>
+      </w:r>
+    </w:p>
+    <w:p>
+      <w:r>
+        <w:t>Black 0</w:t>
+      </w:r>
+    </w:p>
+    <w:p>
+      <w:r>
+        <w:t>Black 0</w:t>
+      </w:r>
+    </w:p>
+    <w:p>
+      <w:r>
+        <w:t xml:space="preserve">Brown 1 </w:t>
+      </w:r>
+      <w:r>
+        <w:sym w:font="Wingdings" w:char="F0E0"/>
+      </w:r>
+      <w:r>
+        <w:t xml:space="preserve"> If Red 2</w:t>
+      </w:r>
+    </w:p>
+    <w:p>
+      <w:r>
+        <w:t>Brown (or Silver) ± 1% (or ± 10%)</w:t>
+      </w:r>
+    </w:p>
+    <w:p>
+      <w:r>
+        <w:t>If Red 10000 =10K Ω ± 1% (or ± 10%)</w:t>
+      </w:r>
+      <w:r>
+        <w:br w:type="page"/>
+      </w:r>
+    </w:p>
+    <w:p>
+      <w:r>
+        <w:rPr>
+          <w:rFonts w:ascii="Calibri" w:eastAsia="Times New Roman" w:hAnsi="Calibri" w:cs="Calibri"/>
+          <w:noProof/>
+          <w:kern w:val="0"/>
+          <w14:ligatures w14:val="none"/>
+        </w:rPr>
+        <w:lastRenderedPageBreak/>
+        <w:drawing>
+          <wp:inline distT="0" distB="0" distL="0" distR="0" wp14:anchorId="608BF91A" wp14:editId="74E04DC2">
+            <wp:extent cx="2565400" cy="2028125"/>
+            <wp:effectExtent l="0" t="0" r="6350" b="0"/>
+            <wp:docPr id="1622880799" name="Picture 4" descr="A group of resistors with a piece of brown paper&#10;&#10;Description automatically generated"/>
+            <wp:cNvGraphicFramePr>
+              <a:graphicFrameLocks xmlns:a="http://schemas.openxmlformats.org/drawingml/2006/main" noChangeAspect="1"/>
+            </wp:cNvGraphicFramePr>
+            <a:graphic xmlns:a="http://schemas.openxmlformats.org/drawingml/2006/main">
+              <a:graphicData uri="http://schemas.openxmlformats.org/drawingml/2006/picture">
+                <pic:pic xmlns:pic="http://schemas.openxmlformats.org/drawingml/2006/picture">
+                  <pic:nvPicPr>
+                    <pic:cNvPr id="1622880799" name="Picture 4" descr="A group of resistors with a piece of brown paper&#10;&#10;Description automatically generated"/>
+                    <pic:cNvPicPr>
+                      <a:picLocks noChangeAspect="1" noChangeArrowheads="1"/>
+                    </pic:cNvPicPr>
+                  </pic:nvPicPr>
+                  <pic:blipFill>
+                    <a:blip r:embed="rId6" cstate="print">
+                      <a:extLst>
+                        <a:ext uri="{28A0092B-C50C-407E-A947-70E740481C1C}">
+                          <a14:useLocalDpi xmlns:a14="http://schemas.microsoft.com/office/drawing/2010/main" val="0"/>
+                        </a:ext>
+                      </a:extLst>
+                    </a:blip>
+                    <a:srcRect/>
+                    <a:stretch>
+                      <a:fillRect/>
+                    </a:stretch>
+                  </pic:blipFill>
+                  <pic:spPr bwMode="auto">
+                    <a:xfrm>
+                      <a:off x="0" y="0"/>
+                      <a:ext cx="2580625" cy="2040161"/>
+                    </a:xfrm>
+                    <a:prstGeom prst="rect">
+                      <a:avLst/>
+                    </a:prstGeom>
+                    <a:noFill/>
+                    <a:ln>
+                      <a:noFill/>
+                    </a:ln>
+                  </pic:spPr>
+                </pic:pic>
+              </a:graphicData>
+            </a:graphic>
+          </wp:inline>
+        </w:drawing>
+      </w:r>
+    </w:p>
+    <w:p>
+      <w:pPr>
+        <w:rPr>
+          <w:b/>
+          <w:bCs/>
+          <w:u w:val="single"/>
+        </w:rPr>
+      </w:pPr>
+      <w:r>
+        <w:rPr>
+          <w:b/>
+          <w:bCs/>
+          <w:u w:val="single"/>
+        </w:rPr>
+        <w:t>Claimed 1K</w:t>
+      </w:r>
+    </w:p>
+    <w:p>
+      <w:r>
+        <w:t>Brown 1</w:t>
+      </w:r>
+    </w:p>
+    <w:p>
+      <w:r>
+        <w:t>Black 0</w:t>
+      </w:r>
+    </w:p>
+    <w:p>
+      <w:r>
+        <w:t xml:space="preserve">Black 0 </w:t>
+      </w:r>
+    </w:p>
+    <w:p>
+      <w:r>
+        <w:t>Brown 0</w:t>
+      </w:r>
+    </w:p>
+    <w:p>
+      <w:r>
+        <w:t xml:space="preserve">Brown ± 1% </w:t>
+      </w:r>
+    </w:p>
+    <w:p>
+      <w:r>
+        <w:t>1000 = 1K Ω ± 1%</w:t>
+      </w:r>
+    </w:p>
+    <w:p>
+      <w:r>
+        <w:br w:type="page"/>
+      </w:r>
+    </w:p>
+    <w:p>
+      <w:r>
+        <w:rPr>
+          <w:rFonts w:ascii="Calibri" w:eastAsia="Times New Roman" w:hAnsi="Calibri" w:cs="Calibri"/>
+          <w:noProof/>
+          <w:kern w:val="0"/>
+          <w14:ligatures w14:val="none"/>
+        </w:rPr>
+        <w:lastRenderedPageBreak/>
+        <w:drawing>
+          <wp:inline distT="0" distB="0" distL="0" distR="0" wp14:anchorId="14E5A8F9" wp14:editId="499025C8">
+            <wp:extent cx="2679700" cy="2221281"/>
+            <wp:effectExtent l="0" t="0" r="6350" b="7620"/>
+            <wp:docPr id="2055719560" name="Picture 5" descr="A row of resistors with a piece of paper&#10;&#10;Description automatically generated"/>
+            <wp:cNvGraphicFramePr>
+              <a:graphicFrameLocks xmlns:a="http://schemas.openxmlformats.org/drawingml/2006/main" noChangeAspect="1"/>
+            </wp:cNvGraphicFramePr>
+            <a:graphic xmlns:a="http://schemas.openxmlformats.org/drawingml/2006/main">
+              <a:graphicData uri="http://schemas.openxmlformats.org/drawingml/2006/picture">
+                <pic:pic xmlns:pic="http://schemas.openxmlformats.org/drawingml/2006/picture">
+                  <pic:nvPicPr>
+                    <pic:cNvPr id="2055719560" name="Picture 5" descr="A row of resistors with a piece of paper&#10;&#10;Description automatically generated"/>
+                    <pic:cNvPicPr>
+                      <a:picLocks noChangeAspect="1" noChangeArrowheads="1"/>
+                    </pic:cNvPicPr>
+                  </pic:nvPicPr>
+                  <pic:blipFill>
+                    <a:blip r:embed="rId7" cstate="print">
+                      <a:extLst>
+                        <a:ext uri="{28A0092B-C50C-407E-A947-70E740481C1C}">
+                          <a14:useLocalDpi xmlns:a14="http://schemas.microsoft.com/office/drawing/2010/main" val="0"/>
+                        </a:ext>
+                      </a:extLst>
+                    </a:blip>
+                    <a:srcRect/>
+                    <a:stretch>
+                      <a:fillRect/>
+                    </a:stretch>
+                  </pic:blipFill>
+                  <pic:spPr bwMode="auto">
+                    <a:xfrm>
+                      <a:off x="0" y="0"/>
+                      <a:ext cx="2687372" cy="2227640"/>
+                    </a:xfrm>
+                    <a:prstGeom prst="rect">
+                      <a:avLst/>
+                    </a:prstGeom>
+                    <a:noFill/>
+                    <a:ln>
+                      <a:noFill/>
+                    </a:ln>
+                  </pic:spPr>
+                </pic:pic>
+              </a:graphicData>
+            </a:graphic>
+          </wp:inline>
+        </w:drawing>
+      </w:r>
+    </w:p>
+    <w:p>
+      <w:pPr>
+        <w:rPr>
+          <w:b/>
+          <w:bCs/>
+          <w:u w:val="single"/>
+        </w:rPr>
+      </w:pPr>
+      <w:r>
+        <w:rPr>
+          <w:b/>
+          <w:bCs/>
+          <w:u w:val="single"/>
+        </w:rPr>
+        <w:t>Claimed 1</w:t>
+      </w:r>
+      <w:r>
+        <w:rPr>
+          <w:b/>
+          <w:bCs/>
+          <w:u w:val="single"/>
+        </w:rPr>
+        <w:t>00</w:t>
+      </w:r>
+      <w:r>
+        <w:rPr>
+          <w:b/>
+          <w:bCs/>
+          <w:u w:val="single"/>
+        </w:rPr>
+        <w:t>K</w:t>
+      </w:r>
+      <w:r>
+        <w:rPr>
+          <w:b/>
+          <w:bCs/>
+          <w:u w:val="single"/>
+        </w:rPr>
+        <w:t xml:space="preserve"> Ω</w:t>
+      </w:r>
+    </w:p>
+    <w:p>
+      <w:r>
+        <w:t>Brown 1</w:t>
+      </w:r>
+    </w:p>
+    <w:p>
+      <w:r>
+        <w:t>Black 0</w:t>
+      </w:r>
+    </w:p>
+    <w:p>
+      <w:r>
+        <w:t>Black 0</w:t>
+      </w:r>
+    </w:p>
+    <w:p>
+      <w:r>
+        <w:t>Orange 3</w:t>
+      </w:r>
+    </w:p>
+    <w:p>
+      <w:r>
+        <w:t>Brown ± 1%</w:t>
+      </w:r>
+    </w:p>
+    <w:p>
+      <w:r>
+        <w:t>100 000 = 100K Ω ± 1%</w:t>
+      </w:r>
+    </w:p>
+    <w:p>
+      <w:r>
+        <w:br w:type="page"/>
+      </w:r>
+    </w:p>
+    <w:p>
+      <w:r>
+        <w:rPr>
+          <w:rFonts w:ascii="Calibri" w:eastAsia="Times New Roman" w:hAnsi="Calibri" w:cs="Calibri"/>
+          <w:noProof/>
+          <w:kern w:val="0"/>
+          <w14:ligatures w14:val="none"/>
+        </w:rPr>
+        <w:lastRenderedPageBreak/>
+        <w:drawing>
+          <wp:inline distT="0" distB="0" distL="0" distR="0" wp14:anchorId="03B9AFF2" wp14:editId="059F7809">
+            <wp:extent cx="2190750" cy="2561960"/>
+            <wp:effectExtent l="0" t="0" r="0" b="0"/>
+            <wp:docPr id="891339641" name="Picture 7" descr="A group of resistors with a number of blue and black resistors&#10;&#10;Description automatically generated"/>
+            <wp:cNvGraphicFramePr>
+              <a:graphicFrameLocks xmlns:a="http://schemas.openxmlformats.org/drawingml/2006/main" noChangeAspect="1"/>
+            </wp:cNvGraphicFramePr>
+            <a:graphic xmlns:a="http://schemas.openxmlformats.org/drawingml/2006/main">
+              <a:graphicData uri="http://schemas.openxmlformats.org/drawingml/2006/picture">
+                <pic:pic xmlns:pic="http://schemas.openxmlformats.org/drawingml/2006/picture">
+                  <pic:nvPicPr>
+                    <pic:cNvPr id="891339641" name="Picture 7" descr="A group of resistors with a number of blue and black resistors&#10;&#10;Description automatically generated"/>
+                    <pic:cNvPicPr>
+                      <a:picLocks noChangeAspect="1" noChangeArrowheads="1"/>
+                    </pic:cNvPicPr>
+                  </pic:nvPicPr>
+                  <pic:blipFill>
+                    <a:blip r:embed="rId8" cstate="print">
+                      <a:extLst>
+                        <a:ext uri="{28A0092B-C50C-407E-A947-70E740481C1C}">
+                          <a14:useLocalDpi xmlns:a14="http://schemas.microsoft.com/office/drawing/2010/main" val="0"/>
+                        </a:ext>
+                      </a:extLst>
+                    </a:blip>
+                    <a:srcRect/>
+                    <a:stretch>
+                      <a:fillRect/>
+                    </a:stretch>
+                  </pic:blipFill>
+                  <pic:spPr bwMode="auto">
+                    <a:xfrm>
+                      <a:off x="0" y="0"/>
+                      <a:ext cx="2196257" cy="2568400"/>
+                    </a:xfrm>
+                    <a:prstGeom prst="rect">
+                      <a:avLst/>
+                    </a:prstGeom>
+                    <a:noFill/>
+                    <a:ln>
+                      <a:noFill/>
+                    </a:ln>
+                  </pic:spPr>
+                </pic:pic>
+              </a:graphicData>
+            </a:graphic>
+          </wp:inline>
+        </w:drawing>
+      </w:r>
+    </w:p>
+    <w:p/>
+    <w:p>
+      <w:pPr>
+        <w:rPr>
+          <w:b/>
+          <w:bCs/>
+          <w:u w:val="single"/>
+        </w:rPr>
+      </w:pPr>
+      <w:r>
+        <w:rPr>
+          <w:i/>
+          <w:iCs/>
+          <w:strike/>
+          <w:u w:val="single"/>
+        </w:rPr>
+        <w:t>Claimed 220K Ω</w:t>
+      </w:r>
+      <w:r>
+        <w:rPr>
+          <w:b/>
+          <w:bCs/>
+          <w:u w:val="single"/>
+        </w:rPr>
+        <w:t xml:space="preserve"> </w:t>
+      </w:r>
+      <w:r>
+        <w:rPr>
+          <w:b/>
+          <w:bCs/>
+          <w:u w:val="single"/>
+        </w:rPr>
+        <w:sym w:font="Wingdings" w:char="F0E0"/>
+      </w:r>
+      <w:r>
+        <w:rPr>
+          <w:b/>
+          <w:bCs/>
+          <w:u w:val="single"/>
+        </w:rPr>
+        <w:t xml:space="preserve">  </w:t>
+      </w:r>
+      <w:r>
+        <w:rPr>
+          <w:b/>
+          <w:bCs/>
+          <w:highlight w:val="yellow"/>
+          <w:u w:val="single"/>
+        </w:rPr>
+        <w:t xml:space="preserve">Actual </w:t>
+      </w:r>
+      <w:r>
+        <w:rPr>
+          <w:b/>
+          <w:bCs/>
+          <w:highlight w:val="yellow"/>
+          <w:u w:val="single"/>
+        </w:rPr>
+        <w:t>220 Ω</w:t>
+      </w:r>
+    </w:p>
+    <w:p>
+      <w:r>
+        <w:t xml:space="preserve">Brown 1 </w:t>
+      </w:r>
+      <w:r>
+        <w:sym w:font="Wingdings" w:char="F0E0"/>
+      </w:r>
+      <w:r>
+        <w:t xml:space="preserve"> If Red 2</w:t>
+      </w:r>
+    </w:p>
+    <w:p>
+      <w:r>
+        <w:t xml:space="preserve">Brown 1 </w:t>
+      </w:r>
+      <w:r>
+        <w:sym w:font="Wingdings" w:char="F0E0"/>
+      </w:r>
+      <w:r>
+        <w:t xml:space="preserve"> If Red 2</w:t>
+      </w:r>
+    </w:p>
+    <w:p>
+      <w:r>
+        <w:t xml:space="preserve">Black 0  </w:t>
+      </w:r>
+    </w:p>
+    <w:p>
+      <w:r>
+        <w:t>Black 0</w:t>
+      </w:r>
+    </w:p>
+    <w:p>
+      <w:r>
+        <w:t xml:space="preserve">Brown ± 1% </w:t>
+      </w:r>
+      <w:r>
+        <w:sym w:font="Wingdings" w:char="F0E0"/>
+      </w:r>
+      <w:r>
+        <w:t xml:space="preserve"> If Red 2%</w:t>
+      </w:r>
+    </w:p>
+    <w:p>
+      <w:r>
+        <w:t xml:space="preserve">110 Ω ± 1% </w:t>
+      </w:r>
+      <w:r>
+        <w:sym w:font="Wingdings" w:char="F0E0"/>
+      </w:r>
+      <w:r>
+        <w:t xml:space="preserve"> </w:t>
+      </w:r>
+      <w:r>
+        <w:sym w:font="Wingdings" w:char="F0E0"/>
+      </w:r>
+      <w:r>
+        <w:t xml:space="preserve"> If Browns are Red 220 Ω ± 2%</w:t>
+      </w:r>
+    </w:p>
     <w:p/>
     <w:sectPr>
       <w:pgSz w:w="12240" w:h="15840"/>

</xml_diff>